<commit_message>
switched president and cadet
</commit_message>
<xml_diff>
--- a/MyResume for internships.docx
+++ b/MyResume for internships.docx
@@ -341,6 +341,8 @@
           <w:rFonts w:ascii="Times New Roman" w:hAnsi="Times New Roman"/>
         </w:rPr>
       </w:pPr>
+      <w:bookmarkStart w:id="0" w:name="_GoBack"/>
+      <w:bookmarkEnd w:id="0"/>
     </w:p>
     <w:tbl>
       <w:tblPr>
@@ -739,16 +741,8 @@
               <w:rPr>
                 <w:rFonts w:ascii="Times New Roman" w:hAnsi="Times New Roman"/>
               </w:rPr>
-              <w:t xml:space="preserve">, </w:t>
+              <w:t>, GitHub</w:t>
             </w:r>
-            <w:proofErr w:type="spellStart"/>
-            <w:r>
-              <w:rPr>
-                <w:rFonts w:ascii="Times New Roman" w:hAnsi="Times New Roman"/>
-              </w:rPr>
-              <w:t>GitHub</w:t>
-            </w:r>
-            <w:proofErr w:type="spellEnd"/>
             <w:r>
               <w:rPr>
                 <w:rFonts w:ascii="Times New Roman" w:hAnsi="Times New Roman"/>
@@ -810,6 +804,12 @@
               </w:rPr>
               <w:t>C++, HTML</w:t>
             </w:r>
+            <w:r>
+              <w:rPr>
+                <w:rFonts w:ascii="Times New Roman" w:hAnsi="Times New Roman"/>
+              </w:rPr>
+              <w:t>, Python</w:t>
+            </w:r>
           </w:p>
         </w:tc>
       </w:tr>
@@ -1293,16 +1293,8 @@
         <w:rPr>
           <w:rFonts w:ascii="Times New Roman" w:hAnsi="Times New Roman"/>
         </w:rPr>
-        <w:t xml:space="preserve">2014 Fall Fuse "Heath-care at Home" </w:t>
-      </w:r>
-      <w:proofErr w:type="spellStart"/>
-      <w:r>
-        <w:rPr>
-          <w:rFonts w:ascii="Times New Roman" w:hAnsi="Times New Roman"/>
-        </w:rPr>
-        <w:t>Hackathon</w:t>
-      </w:r>
-      <w:proofErr w:type="spellEnd"/>
+        <w:t>2014 Fall Fuse "Heath-care at Home" Hackathon</w:t>
+      </w:r>
       <w:r>
         <w:rPr>
           <w:rFonts w:ascii="Times New Roman" w:hAnsi="Times New Roman"/>
@@ -1538,15 +1530,7 @@
         <w:rPr>
           <w:rFonts w:ascii="Times" w:hAnsi="Times"/>
         </w:rPr>
-        <w:t>Attended the Advanced Technology Academy in Colorado to work with NASA satellite programs and learn additional computer</w:t>
-      </w:r>
-      <w:bookmarkStart w:id="0" w:name="_GoBack"/>
-      <w:bookmarkEnd w:id="0"/>
-      <w:r>
-        <w:rPr>
-          <w:rFonts w:ascii="Times" w:hAnsi="Times"/>
-        </w:rPr>
-        <w:t xml:space="preserve"> skills.</w:t>
+        <w:t>Attended the Advanced Technology Academy in Colorado to work with NASA satellite programs and learn additional computer skills.</w:t>
       </w:r>
     </w:p>
     <w:p>
@@ -1589,19 +1573,11 @@
         </w:rPr>
         <w:tab/>
       </w:r>
-      <w:proofErr w:type="spellStart"/>
-      <w:r>
-        <w:rPr>
-          <w:rFonts w:ascii="Times New Roman" w:hAnsi="Times New Roman"/>
-        </w:rPr>
-        <w:t>HacKSU</w:t>
-      </w:r>
-      <w:proofErr w:type="spellEnd"/>
-      <w:r>
-        <w:rPr>
-          <w:rFonts w:ascii="Times New Roman" w:hAnsi="Times New Roman"/>
-        </w:rPr>
-        <w:t>, Kent State Univers</w:t>
+      <w:r>
+        <w:rPr>
+          <w:rFonts w:ascii="Times New Roman" w:hAnsi="Times New Roman"/>
+        </w:rPr>
+        <w:t>HacKSU, Kent State Univers</w:t>
       </w:r>
       <w:r>
         <w:rPr>
@@ -1631,21 +1607,7 @@
         <w:rPr>
           <w:rFonts w:ascii="Times New Roman" w:hAnsi="Times New Roman"/>
         </w:rPr>
-        <w:t xml:space="preserve">Communicated to and worked with the administrators of several different college campuses to help spread awareness and market the 2015 Kent Hack Enough </w:t>
-      </w:r>
-      <w:proofErr w:type="spellStart"/>
-      <w:r>
-        <w:rPr>
-          <w:rFonts w:ascii="Times New Roman" w:hAnsi="Times New Roman"/>
-        </w:rPr>
-        <w:t>Hackathon</w:t>
-      </w:r>
-      <w:proofErr w:type="spellEnd"/>
-      <w:r>
-        <w:rPr>
-          <w:rFonts w:ascii="Times New Roman" w:hAnsi="Times New Roman"/>
-        </w:rPr>
-        <w:t>.</w:t>
+        <w:t>Communicated to and worked with the administrators of several different college campuses to help spread awareness and market the 2015 Kent Hack Enough Hackathon.</w:t>
       </w:r>
     </w:p>
     <w:p>
@@ -1893,21 +1855,7 @@
         <w:rPr>
           <w:rFonts w:ascii="Times New Roman" w:hAnsi="Times New Roman"/>
         </w:rPr>
-        <w:t xml:space="preserve"> · </w:t>
-      </w:r>
-      <w:proofErr w:type="spellStart"/>
-      <w:r>
-        <w:rPr>
-          <w:rFonts w:ascii="Times New Roman" w:hAnsi="Times New Roman"/>
-        </w:rPr>
-        <w:t>HacKSU</w:t>
-      </w:r>
-      <w:proofErr w:type="spellEnd"/>
-      <w:r>
-        <w:rPr>
-          <w:rFonts w:ascii="Times New Roman" w:hAnsi="Times New Roman"/>
-        </w:rPr>
-        <w:t>, Kent State University, Kent, Ohio</w:t>
+        <w:t xml:space="preserve"> · HacKSU, Kent State University, Kent, Ohio</w:t>
       </w:r>
     </w:p>
     <w:p>
@@ -2492,7 +2440,7 @@
 
 <file path=word/numbering.xml><?xml version="1.0" encoding="utf-8"?>
 <w:numbering xmlns:wpc="http://schemas.microsoft.com/office/word/2010/wordprocessingCanvas" xmlns:mc="http://schemas.openxmlformats.org/markup-compatibility/2006" xmlns:o="urn:schemas-microsoft-com:office:office" xmlns:r="http://schemas.openxmlformats.org/officeDocument/2006/relationships" xmlns:m="http://schemas.openxmlformats.org/officeDocument/2006/math" xmlns:v="urn:schemas-microsoft-com:vml" xmlns:wp14="http://schemas.microsoft.com/office/word/2010/wordprocessingDrawing" xmlns:wp="http://schemas.openxmlformats.org/drawingml/2006/wordprocessingDrawing" xmlns:w10="urn:schemas-microsoft-com:office:word" xmlns:w="http://schemas.openxmlformats.org/wordprocessingml/2006/main" xmlns:w14="http://schemas.microsoft.com/office/word/2010/wordml" xmlns:w15="http://schemas.microsoft.com/office/word/2012/wordml" xmlns:wpg="http://schemas.microsoft.com/office/word/2010/wordprocessingGroup" xmlns:wpi="http://schemas.microsoft.com/office/word/2010/wordprocessingInk" xmlns:wne="http://schemas.microsoft.com/office/word/2006/wordml" xmlns:wps="http://schemas.microsoft.com/office/word/2010/wordprocessingShape" mc:Ignorable="w14 w15 wp14">
-  <w:abstractNum w:abstractNumId="0">
+  <w:abstractNum w:abstractNumId="0" w15:restartNumberingAfterBreak="0">
     <w:nsid w:val="0EEB0702"/>
     <w:multiLevelType w:val="multilevel"/>
     <w:tmpl w:val="CCE61FA4"/>
@@ -2605,7 +2553,7 @@
       </w:rPr>
     </w:lvl>
   </w:abstractNum>
-  <w:abstractNum w:abstractNumId="1">
+  <w:abstractNum w:abstractNumId="1" w15:restartNumberingAfterBreak="0">
     <w:nsid w:val="18064FA3"/>
     <w:multiLevelType w:val="multilevel"/>
     <w:tmpl w:val="AE5A42C8"/>
@@ -2727,7 +2675,7 @@
       </w:pPr>
     </w:lvl>
   </w:abstractNum>
-  <w:abstractNum w:abstractNumId="2">
+  <w:abstractNum w:abstractNumId="2" w15:restartNumberingAfterBreak="0">
     <w:nsid w:val="3B9F0EEB"/>
     <w:multiLevelType w:val="hybridMultilevel"/>
     <w:tmpl w:val="CC0A3640"/>
@@ -2840,7 +2788,7 @@
       </w:rPr>
     </w:lvl>
   </w:abstractNum>
-  <w:abstractNum w:abstractNumId="3">
+  <w:abstractNum w:abstractNumId="3" w15:restartNumberingAfterBreak="0">
     <w:nsid w:val="3E481BC9"/>
     <w:multiLevelType w:val="hybridMultilevel"/>
     <w:tmpl w:val="55F8964A"/>
@@ -2953,7 +2901,7 @@
       </w:rPr>
     </w:lvl>
   </w:abstractNum>
-  <w:abstractNum w:abstractNumId="4">
+  <w:abstractNum w:abstractNumId="4" w15:restartNumberingAfterBreak="0">
     <w:nsid w:val="4DE05697"/>
     <w:multiLevelType w:val="multilevel"/>
     <w:tmpl w:val="CCE61FA4"/>
@@ -3066,7 +3014,7 @@
       </w:rPr>
     </w:lvl>
   </w:abstractNum>
-  <w:abstractNum w:abstractNumId="5">
+  <w:abstractNum w:abstractNumId="5" w15:restartNumberingAfterBreak="0">
     <w:nsid w:val="5C655AC7"/>
     <w:multiLevelType w:val="hybridMultilevel"/>
     <w:tmpl w:val="AF32C6D0"/>
@@ -3179,7 +3127,7 @@
       </w:rPr>
     </w:lvl>
   </w:abstractNum>
-  <w:abstractNum w:abstractNumId="6">
+  <w:abstractNum w:abstractNumId="6" w15:restartNumberingAfterBreak="0">
     <w:nsid w:val="6B8405C0"/>
     <w:multiLevelType w:val="hybridMultilevel"/>
     <w:tmpl w:val="1EA26D2C"/>
@@ -3292,7 +3240,7 @@
       </w:rPr>
     </w:lvl>
   </w:abstractNum>
-  <w:abstractNum w:abstractNumId="7">
+  <w:abstractNum w:abstractNumId="7" w15:restartNumberingAfterBreak="0">
     <w:nsid w:val="72D811E0"/>
     <w:multiLevelType w:val="hybridMultilevel"/>
     <w:tmpl w:val="00F05AF6"/>
@@ -4127,7 +4075,6 @@
       <w:spacing w:line="240" w:lineRule="auto"/>
     </w:pPr>
     <w:tblPr>
-      <w:tblInd w:w="0" w:type="dxa"/>
       <w:tblBorders>
         <w:top w:val="single" w:sz="4" w:space="0" w:color="auto"/>
         <w:left w:val="single" w:sz="4" w:space="0" w:color="auto"/>
@@ -4136,12 +4083,6 @@
         <w:insideH w:val="single" w:sz="4" w:space="0" w:color="auto"/>
         <w:insideV w:val="single" w:sz="4" w:space="0" w:color="auto"/>
       </w:tblBorders>
-      <w:tblCellMar>
-        <w:top w:w="0" w:type="dxa"/>
-        <w:left w:w="108" w:type="dxa"/>
-        <w:bottom w:w="0" w:type="dxa"/>
-        <w:right w:w="108" w:type="dxa"/>
-      </w:tblCellMar>
     </w:tblPr>
   </w:style>
 </w:styles>
@@ -4435,7 +4376,7 @@
 </file>
 
 <file path=customXml/itemProps1.xml><?xml version="1.0" encoding="utf-8"?>
-<ds:datastoreItem xmlns:ds="http://schemas.openxmlformats.org/officeDocument/2006/customXml" ds:itemID="{D9838290-A7C4-4E17-BE5D-0B85C38C2976}">
+<ds:datastoreItem xmlns:ds="http://schemas.openxmlformats.org/officeDocument/2006/customXml" ds:itemID="{581CDC85-19D7-4E4D-AAD9-6DCC65025FF9}">
   <ds:schemaRefs>
     <ds:schemaRef ds:uri="http://schemas.openxmlformats.org/officeDocument/2006/bibliography"/>
   </ds:schemaRefs>

</xml_diff>

<commit_message>
added API and website
</commit_message>
<xml_diff>
--- a/MyResume for internships.docx
+++ b/MyResume for internships.docx
@@ -37,43 +37,33 @@
           <w:sz w:val="24"/>
           <w:szCs w:val="24"/>
         </w:rPr>
-        <w:t xml:space="preserve">4161 Stump </w:t>
-      </w:r>
-      <w:proofErr w:type="gramStart"/>
+        <w:t>4161 Stump Ave</w:t>
+      </w:r>
       <w:r>
         <w:rPr>
           <w:rFonts w:ascii="Times New Roman" w:hAnsi="Times New Roman"/>
           <w:sz w:val="24"/>
           <w:szCs w:val="24"/>
         </w:rPr>
-        <w:t>Ave</w:t>
-      </w:r>
-      <w:r>
-        <w:rPr>
-          <w:rFonts w:ascii="Times New Roman" w:hAnsi="Times New Roman"/>
+        <w:t xml:space="preserve"> </w:t>
+      </w:r>
+      <w:r>
+        <w:rPr>
+          <w:b/>
+          <w:sz w:val="28"/>
+          <w:szCs w:val="28"/>
+        </w:rPr>
+        <w:t xml:space="preserve"> </w:t>
+      </w:r>
+      <w:r>
+        <w:rPr>
+          <w:rFonts w:ascii="Berlin Sans FB" w:hAnsi="Berlin Sans FB"/>
+          <w:b/>
           <w:sz w:val="24"/>
           <w:szCs w:val="24"/>
         </w:rPr>
-        <w:t xml:space="preserve"> </w:t>
-      </w:r>
-      <w:r>
-        <w:rPr>
-          <w:b/>
-          <w:sz w:val="28"/>
-          <w:szCs w:val="28"/>
-        </w:rPr>
-        <w:t xml:space="preserve"> </w:t>
-      </w:r>
-      <w:r>
-        <w:rPr>
-          <w:rFonts w:ascii="Berlin Sans FB" w:hAnsi="Berlin Sans FB"/>
-          <w:b/>
-          <w:sz w:val="24"/>
-          <w:szCs w:val="24"/>
-        </w:rPr>
         <w:t>·</w:t>
       </w:r>
-      <w:proofErr w:type="gramEnd"/>
       <w:r>
         <w:rPr>
           <w:b/>
@@ -241,21 +231,8 @@
           <w:szCs w:val="24"/>
           <w:u w:val="none"/>
         </w:rPr>
-        <w:t xml:space="preserve"> github.com/</w:t>
-      </w:r>
-      <w:proofErr w:type="spellStart"/>
-      <w:r>
-        <w:rPr>
-          <w:rStyle w:val="Hyperlink"/>
-          <w:rFonts w:ascii="Times New Roman" w:hAnsi="Times New Roman"/>
-          <w:color w:val="auto"/>
-          <w:sz w:val="24"/>
-          <w:szCs w:val="24"/>
-          <w:u w:val="none"/>
-        </w:rPr>
-        <w:t>KurtisReid</w:t>
-      </w:r>
-      <w:proofErr w:type="spellEnd"/>
+        <w:t xml:space="preserve"> KurtisReid.github.io</w:t>
+      </w:r>
     </w:p>
     <w:p>
       <w:pPr>
@@ -341,8 +318,6 @@
           <w:rFonts w:ascii="Times New Roman" w:hAnsi="Times New Roman"/>
         </w:rPr>
       </w:pPr>
-      <w:bookmarkStart w:id="0" w:name="_GoBack"/>
-      <w:bookmarkEnd w:id="0"/>
     </w:p>
     <w:tbl>
       <w:tblPr>
@@ -645,21 +620,7 @@
               <w:rPr>
                 <w:rFonts w:ascii="Times New Roman" w:hAnsi="Times New Roman"/>
               </w:rPr>
-              <w:t xml:space="preserve">Ubuntu (Trusty </w:t>
-            </w:r>
-            <w:proofErr w:type="spellStart"/>
-            <w:r>
-              <w:rPr>
-                <w:rFonts w:ascii="Times New Roman" w:hAnsi="Times New Roman"/>
-              </w:rPr>
-              <w:t>Tahr</w:t>
-            </w:r>
-            <w:proofErr w:type="spellEnd"/>
-            <w:r>
-              <w:rPr>
-                <w:rFonts w:ascii="Times New Roman" w:hAnsi="Times New Roman"/>
-              </w:rPr>
-              <w:t>)</w:t>
+              <w:t>Ubuntu (Trusty Tahr)</w:t>
             </w:r>
             <w:r>
               <w:rPr>
@@ -727,21 +688,7 @@
               <w:rPr>
                 <w:rFonts w:ascii="Times New Roman" w:hAnsi="Times New Roman"/>
               </w:rPr>
-              <w:t xml:space="preserve">VIM, Putty, </w:t>
-            </w:r>
-            <w:proofErr w:type="spellStart"/>
-            <w:r>
-              <w:rPr>
-                <w:rFonts w:ascii="Times New Roman" w:hAnsi="Times New Roman"/>
-              </w:rPr>
-              <w:t>LibreOffice</w:t>
-            </w:r>
-            <w:proofErr w:type="spellEnd"/>
-            <w:r>
-              <w:rPr>
-                <w:rFonts w:ascii="Times New Roman" w:hAnsi="Times New Roman"/>
-              </w:rPr>
-              <w:t>, GitHub</w:t>
+              <w:t>VIM, Putty, LibreOffice, GitHub</w:t>
             </w:r>
             <w:r>
               <w:rPr>
@@ -881,21 +828,7 @@
         <w:rPr>
           <w:rFonts w:ascii="Times New Roman" w:hAnsi="Times New Roman"/>
         </w:rPr>
-        <w:t xml:space="preserve">It’s A </w:t>
-      </w:r>
-      <w:proofErr w:type="spellStart"/>
-      <w:r>
-        <w:rPr>
-          <w:rFonts w:ascii="Times New Roman" w:hAnsi="Times New Roman"/>
-        </w:rPr>
-        <w:t>Dusey</w:t>
-      </w:r>
-      <w:proofErr w:type="spellEnd"/>
-      <w:r>
-        <w:rPr>
-          <w:rFonts w:ascii="Times New Roman" w:hAnsi="Times New Roman"/>
-        </w:rPr>
-        <w:t xml:space="preserve">! – Fashion and Costume Jewelry · </w:t>
+        <w:t xml:space="preserve">It’s A Dusey! – Fashion and Costume Jewelry · </w:t>
       </w:r>
       <w:r>
         <w:rPr>
@@ -1217,221 +1150,6 @@
           <w:b/>
           <w:u w:val="single"/>
         </w:rPr>
-        <w:t>President</w:t>
-      </w:r>
-      <w:r>
-        <w:rPr>
-          <w:rFonts w:ascii="Times New Roman" w:hAnsi="Times New Roman"/>
-          <w:b/>
-          <w:u w:val="single"/>
-        </w:rPr>
-        <w:t>:</w:t>
-      </w:r>
-    </w:p>
-    <w:p>
-      <w:pPr>
-        <w:pStyle w:val="NoSpacing"/>
-        <w:rPr>
-          <w:rFonts w:ascii="Times New Roman" w:hAnsi="Times New Roman"/>
-        </w:rPr>
-      </w:pPr>
-      <w:r>
-        <w:rPr>
-          <w:rFonts w:ascii="Times New Roman" w:hAnsi="Times New Roman"/>
-        </w:rPr>
-        <w:tab/>
-      </w:r>
-      <w:r>
-        <w:rPr>
-          <w:rFonts w:ascii="Times" w:hAnsi="Times"/>
-        </w:rPr>
-        <w:t>Kent State Stark campus Computer Club · North Canton, Ohio · January 2014-present</w:t>
-      </w:r>
-    </w:p>
-    <w:p>
-      <w:pPr>
-        <w:pStyle w:val="NoSpacing"/>
-        <w:numPr>
-          <w:ilvl w:val="0"/>
-          <w:numId w:val="6"/>
-        </w:numPr>
-        <w:rPr>
-          <w:rFonts w:ascii="Times New Roman" w:hAnsi="Times New Roman"/>
-        </w:rPr>
-      </w:pPr>
-      <w:r>
-        <w:rPr>
-          <w:rFonts w:ascii="Times New Roman" w:hAnsi="Times New Roman"/>
-        </w:rPr>
-        <w:t>Collaborated</w:t>
-      </w:r>
-      <w:r>
-        <w:rPr>
-          <w:rFonts w:ascii="Times New Roman" w:hAnsi="Times New Roman"/>
-        </w:rPr>
-        <w:t xml:space="preserve"> with team</w:t>
-      </w:r>
-      <w:r>
-        <w:rPr>
-          <w:rFonts w:ascii="Times New Roman" w:hAnsi="Times New Roman"/>
-        </w:rPr>
-        <w:t>,</w:t>
-      </w:r>
-      <w:r>
-        <w:rPr>
-          <w:rFonts w:ascii="Times New Roman" w:hAnsi="Times New Roman"/>
-        </w:rPr>
-        <w:t xml:space="preserve"> </w:t>
-      </w:r>
-      <w:r>
-        <w:rPr>
-          <w:rFonts w:ascii="Times New Roman" w:hAnsi="Times New Roman"/>
-        </w:rPr>
-        <w:t xml:space="preserve">at </w:t>
-      </w:r>
-      <w:r>
-        <w:rPr>
-          <w:rFonts w:ascii="Times New Roman" w:hAnsi="Times New Roman"/>
-        </w:rPr>
-        <w:t>2014 Fall Fuse "Heath-care at Home" Hackathon</w:t>
-      </w:r>
-      <w:r>
-        <w:rPr>
-          <w:rFonts w:ascii="Times New Roman" w:hAnsi="Times New Roman"/>
-        </w:rPr>
-        <w:t xml:space="preserve">, </w:t>
-      </w:r>
-      <w:r>
-        <w:rPr>
-          <w:rFonts w:ascii="Times New Roman" w:hAnsi="Times New Roman"/>
-        </w:rPr>
-        <w:t xml:space="preserve">to </w:t>
-      </w:r>
-      <w:r>
-        <w:rPr>
-          <w:rFonts w:ascii="Times New Roman" w:hAnsi="Times New Roman"/>
-        </w:rPr>
-        <w:t xml:space="preserve">create an android phone application that would compile information from </w:t>
-      </w:r>
-      <w:r>
-        <w:rPr>
-          <w:rFonts w:ascii="Times New Roman" w:hAnsi="Times New Roman"/>
-        </w:rPr>
-        <w:t>three</w:t>
-      </w:r>
-      <w:r>
-        <w:rPr>
-          <w:rFonts w:ascii="Times New Roman" w:hAnsi="Times New Roman"/>
-        </w:rPr>
-        <w:t xml:space="preserve"> internet sources into a condensed summary based upon what the user entered.</w:t>
-      </w:r>
-      <w:r>
-        <w:rPr>
-          <w:rFonts w:ascii="Times New Roman" w:hAnsi="Times New Roman"/>
-        </w:rPr>
-        <w:t xml:space="preserve"> · </w:t>
-      </w:r>
-    </w:p>
-    <w:p>
-      <w:pPr>
-        <w:pStyle w:val="NoSpacing"/>
-        <w:numPr>
-          <w:ilvl w:val="0"/>
-          <w:numId w:val="6"/>
-        </w:numPr>
-        <w:rPr>
-          <w:rFonts w:ascii="Times New Roman" w:hAnsi="Times New Roman"/>
-        </w:rPr>
-      </w:pPr>
-      <w:r>
-        <w:rPr>
-          <w:rFonts w:ascii="Times New Roman" w:hAnsi="Times New Roman"/>
-        </w:rPr>
-        <w:t>Collaborated</w:t>
-      </w:r>
-      <w:r>
-        <w:rPr>
-          <w:rFonts w:ascii="Times New Roman" w:hAnsi="Times New Roman"/>
-        </w:rPr>
-        <w:t xml:space="preserve"> with team members to create website for Italian cultural group Il </w:t>
-      </w:r>
-      <w:proofErr w:type="spellStart"/>
-      <w:r>
-        <w:rPr>
-          <w:rFonts w:ascii="Times New Roman" w:hAnsi="Times New Roman"/>
-        </w:rPr>
-        <w:t>Cenacolo</w:t>
-      </w:r>
-      <w:proofErr w:type="spellEnd"/>
-      <w:r>
-        <w:rPr>
-          <w:rFonts w:ascii="Times New Roman" w:hAnsi="Times New Roman"/>
-        </w:rPr>
-        <w:t xml:space="preserve"> </w:t>
-      </w:r>
-      <w:proofErr w:type="spellStart"/>
-      <w:r>
-        <w:rPr>
-          <w:rFonts w:ascii="Times New Roman" w:hAnsi="Times New Roman"/>
-        </w:rPr>
-        <w:t>Italiano</w:t>
-      </w:r>
-      <w:proofErr w:type="spellEnd"/>
-      <w:r>
-        <w:rPr>
-          <w:rFonts w:ascii="Times New Roman" w:hAnsi="Times New Roman"/>
-        </w:rPr>
-        <w:t xml:space="preserve"> di C</w:t>
-      </w:r>
-      <w:r>
-        <w:rPr>
-          <w:rFonts w:ascii="Times New Roman" w:hAnsi="Times New Roman"/>
-        </w:rPr>
-        <w:t>leveland.</w:t>
-      </w:r>
-    </w:p>
-    <w:p>
-      <w:pPr>
-        <w:pStyle w:val="NoSpacing"/>
-        <w:numPr>
-          <w:ilvl w:val="0"/>
-          <w:numId w:val="6"/>
-        </w:numPr>
-        <w:rPr>
-          <w:rFonts w:ascii="Times New Roman" w:hAnsi="Times New Roman"/>
-        </w:rPr>
-      </w:pPr>
-      <w:r>
-        <w:rPr>
-          <w:rFonts w:ascii="Times New Roman" w:hAnsi="Times New Roman"/>
-        </w:rPr>
-        <w:t>Organized club meetings, transportation, schedule, and events.</w:t>
-      </w:r>
-    </w:p>
-    <w:p>
-      <w:pPr>
-        <w:pStyle w:val="NoSpacing"/>
-        <w:ind w:left="1440"/>
-        <w:rPr>
-          <w:rFonts w:ascii="Times New Roman" w:hAnsi="Times New Roman"/>
-        </w:rPr>
-      </w:pPr>
-    </w:p>
-    <w:p>
-      <w:pPr>
-        <w:pStyle w:val="NoSpacing"/>
-        <w:rPr>
-          <w:rFonts w:ascii="Times New Roman" w:hAnsi="Times New Roman"/>
-          <w:b/>
-          <w:u w:val="single"/>
-        </w:rPr>
-      </w:pPr>
-      <w:r>
-        <w:rPr>
-          <w:rFonts w:ascii="Times New Roman" w:hAnsi="Times New Roman"/>
-          <w:b/>
-          <w:u w:val="single"/>
-        </w:rPr>
         <w:t>Cadet</w:t>
       </w:r>
       <w:r>
@@ -1497,21 +1215,7 @@
         <w:rPr>
           <w:rFonts w:ascii="Times New Roman" w:hAnsi="Times New Roman"/>
         </w:rPr>
-        <w:t xml:space="preserve">Applied them in 2012 Civil Air Patrol Ohio wing </w:t>
-      </w:r>
-      <w:proofErr w:type="spellStart"/>
-      <w:r>
-        <w:rPr>
-          <w:rFonts w:ascii="Times New Roman" w:hAnsi="Times New Roman"/>
-        </w:rPr>
-        <w:t>CyberPatriot</w:t>
-      </w:r>
-      <w:proofErr w:type="spellEnd"/>
-      <w:r>
-        <w:rPr>
-          <w:rFonts w:ascii="Times New Roman" w:hAnsi="Times New Roman"/>
-        </w:rPr>
-        <w:t xml:space="preserve"> competition on Windows XP/7/Vista and Windows Server 2003.</w:t>
+        <w:t>Applied them in 2012 Civil Air Patrol Ohio wing CyberPatriot competition on Windows XP/7/Vista and Windows Server 2003.</w:t>
       </w:r>
     </w:p>
     <w:p>
@@ -1548,6 +1252,277 @@
           <w:b/>
           <w:u w:val="single"/>
         </w:rPr>
+        <w:lastRenderedPageBreak/>
+        <w:t>President</w:t>
+      </w:r>
+      <w:r>
+        <w:rPr>
+          <w:rFonts w:ascii="Times New Roman" w:hAnsi="Times New Roman"/>
+          <w:b/>
+          <w:u w:val="single"/>
+        </w:rPr>
+        <w:t>:</w:t>
+      </w:r>
+    </w:p>
+    <w:p>
+      <w:pPr>
+        <w:pStyle w:val="NoSpacing"/>
+        <w:rPr>
+          <w:rFonts w:ascii="Times New Roman" w:hAnsi="Times New Roman"/>
+        </w:rPr>
+      </w:pPr>
+      <w:r>
+        <w:rPr>
+          <w:rFonts w:ascii="Times New Roman" w:hAnsi="Times New Roman"/>
+        </w:rPr>
+        <w:tab/>
+      </w:r>
+      <w:r>
+        <w:rPr>
+          <w:rFonts w:ascii="Times" w:hAnsi="Times"/>
+        </w:rPr>
+        <w:t>Kent State Stark campus Computer Club · North Canton, Ohio · January 2014-present</w:t>
+      </w:r>
+    </w:p>
+    <w:p>
+      <w:pPr>
+        <w:pStyle w:val="NoSpacing"/>
+        <w:numPr>
+          <w:ilvl w:val="0"/>
+          <w:numId w:val="6"/>
+        </w:numPr>
+        <w:rPr>
+          <w:rFonts w:ascii="Times New Roman" w:hAnsi="Times New Roman"/>
+        </w:rPr>
+      </w:pPr>
+      <w:r>
+        <w:rPr>
+          <w:rFonts w:ascii="Times New Roman" w:hAnsi="Times New Roman"/>
+        </w:rPr>
+        <w:t>Collaborated</w:t>
+      </w:r>
+      <w:r>
+        <w:rPr>
+          <w:rFonts w:ascii="Times New Roman" w:hAnsi="Times New Roman"/>
+        </w:rPr>
+        <w:t xml:space="preserve"> with team</w:t>
+      </w:r>
+      <w:r>
+        <w:rPr>
+          <w:rFonts w:ascii="Times New Roman" w:hAnsi="Times New Roman"/>
+        </w:rPr>
+        <w:t>,</w:t>
+      </w:r>
+      <w:r>
+        <w:rPr>
+          <w:rFonts w:ascii="Times New Roman" w:hAnsi="Times New Roman"/>
+        </w:rPr>
+        <w:t xml:space="preserve"> </w:t>
+      </w:r>
+      <w:r>
+        <w:rPr>
+          <w:rFonts w:ascii="Times New Roman" w:hAnsi="Times New Roman"/>
+        </w:rPr>
+        <w:t xml:space="preserve">at </w:t>
+      </w:r>
+      <w:r>
+        <w:rPr>
+          <w:rFonts w:ascii="Times New Roman" w:hAnsi="Times New Roman"/>
+        </w:rPr>
+        <w:t>2014 Fall Fuse "Heath-care at Home" Hackathon</w:t>
+      </w:r>
+      <w:r>
+        <w:rPr>
+          <w:rFonts w:ascii="Times New Roman" w:hAnsi="Times New Roman"/>
+        </w:rPr>
+        <w:t xml:space="preserve">, </w:t>
+      </w:r>
+      <w:r>
+        <w:rPr>
+          <w:rFonts w:ascii="Times New Roman" w:hAnsi="Times New Roman"/>
+        </w:rPr>
+        <w:t xml:space="preserve">to </w:t>
+      </w:r>
+      <w:r>
+        <w:rPr>
+          <w:rFonts w:ascii="Times New Roman" w:hAnsi="Times New Roman"/>
+        </w:rPr>
+        <w:t xml:space="preserve">create an android phone application that would compile information from </w:t>
+      </w:r>
+      <w:r>
+        <w:rPr>
+          <w:rFonts w:ascii="Times New Roman" w:hAnsi="Times New Roman"/>
+        </w:rPr>
+        <w:t>three</w:t>
+      </w:r>
+      <w:r>
+        <w:rPr>
+          <w:rFonts w:ascii="Times New Roman" w:hAnsi="Times New Roman"/>
+        </w:rPr>
+        <w:t xml:space="preserve"> internet sources into a condensed summary based upon what the user entered.</w:t>
+      </w:r>
+      <w:r>
+        <w:rPr>
+          <w:rFonts w:ascii="Times New Roman" w:hAnsi="Times New Roman"/>
+        </w:rPr>
+        <w:t xml:space="preserve"> · </w:t>
+      </w:r>
+    </w:p>
+    <w:p>
+      <w:pPr>
+        <w:pStyle w:val="NoSpacing"/>
+        <w:numPr>
+          <w:ilvl w:val="0"/>
+          <w:numId w:val="6"/>
+        </w:numPr>
+        <w:rPr>
+          <w:rFonts w:ascii="Times New Roman" w:hAnsi="Times New Roman"/>
+        </w:rPr>
+      </w:pPr>
+      <w:r>
+        <w:rPr>
+          <w:rFonts w:ascii="Times New Roman" w:hAnsi="Times New Roman"/>
+        </w:rPr>
+        <w:t>Collaborated</w:t>
+      </w:r>
+      <w:r>
+        <w:rPr>
+          <w:rFonts w:ascii="Times New Roman" w:hAnsi="Times New Roman"/>
+        </w:rPr>
+        <w:t xml:space="preserve"> with team members to create website for Italian cultural group Il Cenacolo Italiano di C</w:t>
+      </w:r>
+      <w:r>
+        <w:rPr>
+          <w:rFonts w:ascii="Times New Roman" w:hAnsi="Times New Roman"/>
+        </w:rPr>
+        <w:t>leveland.</w:t>
+      </w:r>
+    </w:p>
+    <w:p>
+      <w:pPr>
+        <w:pStyle w:val="NoSpacing"/>
+        <w:numPr>
+          <w:ilvl w:val="0"/>
+          <w:numId w:val="6"/>
+        </w:numPr>
+        <w:rPr>
+          <w:rFonts w:ascii="Times New Roman" w:hAnsi="Times New Roman"/>
+        </w:rPr>
+      </w:pPr>
+      <w:r>
+        <w:rPr>
+          <w:rFonts w:ascii="Times New Roman" w:hAnsi="Times New Roman"/>
+        </w:rPr>
+        <w:t xml:space="preserve">Organized club meetings, transportation, schedule, </w:t>
+      </w:r>
+      <w:r>
+        <w:rPr>
+          <w:rFonts w:ascii="Times New Roman" w:hAnsi="Times New Roman"/>
+        </w:rPr>
+        <w:t xml:space="preserve">lessons </w:t>
+      </w:r>
+      <w:r>
+        <w:rPr>
+          <w:rFonts w:ascii="Times New Roman" w:hAnsi="Times New Roman"/>
+        </w:rPr>
+        <w:t>and events.</w:t>
+      </w:r>
+    </w:p>
+    <w:p>
+      <w:pPr>
+        <w:pStyle w:val="NoSpacing"/>
+        <w:numPr>
+          <w:ilvl w:val="0"/>
+          <w:numId w:val="6"/>
+        </w:numPr>
+        <w:rPr>
+          <w:rFonts w:ascii="Times New Roman" w:hAnsi="Times New Roman"/>
+        </w:rPr>
+      </w:pPr>
+      <w:r>
+        <w:rPr>
+          <w:rFonts w:ascii="Times New Roman" w:hAnsi="Times New Roman"/>
+        </w:rPr>
+        <w:t>Experimented with several API’</w:t>
+      </w:r>
+      <w:r>
+        <w:rPr>
+          <w:rFonts w:ascii="Times New Roman" w:hAnsi="Times New Roman"/>
+        </w:rPr>
+        <w:t>s from various organizations including</w:t>
+      </w:r>
+      <w:r>
+        <w:rPr>
+          <w:rFonts w:ascii="Times New Roman" w:hAnsi="Times New Roman"/>
+        </w:rPr>
+        <w:t xml:space="preserve"> John Deer</w:t>
+      </w:r>
+      <w:r>
+        <w:rPr>
+          <w:rFonts w:ascii="Times New Roman" w:hAnsi="Times New Roman"/>
+        </w:rPr>
+        <w:t>, NPR</w:t>
+      </w:r>
+      <w:r>
+        <w:rPr>
+          <w:rFonts w:ascii="Times New Roman" w:hAnsi="Times New Roman"/>
+        </w:rPr>
+        <w:t xml:space="preserve"> and Walmart</w:t>
+      </w:r>
+      <w:r>
+        <w:rPr>
+          <w:rFonts w:ascii="Times New Roman" w:hAnsi="Times New Roman"/>
+        </w:rPr>
+        <w:t xml:space="preserve"> during hackathons</w:t>
+      </w:r>
+      <w:bookmarkStart w:id="0" w:name="_GoBack"/>
+      <w:bookmarkEnd w:id="0"/>
+      <w:r>
+        <w:rPr>
+          <w:rFonts w:ascii="Times New Roman" w:hAnsi="Times New Roman"/>
+        </w:rPr>
+        <w:t>.</w:t>
+      </w:r>
+      <w:r>
+        <w:rPr>
+          <w:rFonts w:ascii="Times New Roman" w:hAnsi="Times New Roman"/>
+        </w:rPr>
+        <w:t xml:space="preserve"> </w:t>
+      </w:r>
+    </w:p>
+    <w:p>
+      <w:pPr>
+        <w:pStyle w:val="NoSpacing"/>
+        <w:ind w:left="1440"/>
+        <w:rPr>
+          <w:rFonts w:ascii="Times New Roman" w:hAnsi="Times New Roman"/>
+        </w:rPr>
+      </w:pPr>
+    </w:p>
+    <w:p>
+      <w:pPr>
+        <w:pStyle w:val="NoSpacing"/>
+        <w:ind w:left="1440"/>
+        <w:rPr>
+          <w:rFonts w:ascii="Times New Roman" w:hAnsi="Times New Roman"/>
+        </w:rPr>
+      </w:pPr>
+    </w:p>
+    <w:p>
+      <w:pPr>
+        <w:pStyle w:val="NoSpacing"/>
+        <w:rPr>
+          <w:rFonts w:ascii="Times New Roman" w:hAnsi="Times New Roman"/>
+          <w:b/>
+          <w:u w:val="single"/>
+        </w:rPr>
+      </w:pPr>
+      <w:r>
+        <w:rPr>
+          <w:rFonts w:ascii="Times New Roman" w:hAnsi="Times New Roman"/>
+          <w:b/>
+          <w:u w:val="single"/>
+        </w:rPr>
         <w:t>Director of Outreach</w:t>
       </w:r>
       <w:r>
@@ -1627,6 +1602,12 @@
         </w:rPr>
         <w:t>Provided feedback on proposed marketing materials during development phase</w:t>
       </w:r>
+      <w:r>
+        <w:rPr>
+          <w:rFonts w:ascii="Times New Roman" w:hAnsi="Times New Roman"/>
+        </w:rPr>
+        <w:t>.</w:t>
+      </w:r>
     </w:p>
     <w:p>
       <w:pPr>
@@ -2286,6 +2267,7 @@
         <w:rPr>
           <w:rFonts w:ascii="Times New Roman" w:hAnsi="Times New Roman"/>
         </w:rPr>
+        <w:lastRenderedPageBreak/>
         <w:t>May</w:t>
       </w:r>
       <w:r>
@@ -2300,55 +2282,6 @@
         </w:rPr>
         <w:t>2015</w:t>
       </w:r>
-    </w:p>
-    <w:p>
-      <w:pPr>
-        <w:pStyle w:val="NoSpacing"/>
-        <w:rPr>
-          <w:rFonts w:ascii="Times New Roman" w:hAnsi="Times New Roman"/>
-        </w:rPr>
-      </w:pPr>
-    </w:p>
-    <w:p>
-      <w:pPr>
-        <w:pStyle w:val="NoSpacing"/>
-        <w:rPr>
-          <w:rFonts w:ascii="Times New Roman" w:hAnsi="Times New Roman"/>
-        </w:rPr>
-      </w:pPr>
-    </w:p>
-    <w:p>
-      <w:pPr>
-        <w:pStyle w:val="NoSpacing"/>
-        <w:rPr>
-          <w:rFonts w:ascii="Times New Roman" w:hAnsi="Times New Roman"/>
-        </w:rPr>
-      </w:pPr>
-    </w:p>
-    <w:p>
-      <w:pPr>
-        <w:pStyle w:val="NoSpacing"/>
-        <w:rPr>
-          <w:rFonts w:ascii="Times New Roman" w:hAnsi="Times New Roman"/>
-        </w:rPr>
-      </w:pPr>
-      <w:r>
-        <w:rPr>
-          <w:rFonts w:ascii="Times New Roman" w:hAnsi="Times New Roman"/>
-        </w:rPr>
-        <w:tab/>
-      </w:r>
-      <w:r>
-        <w:rPr>
-          <w:rFonts w:ascii="Times New Roman" w:hAnsi="Times New Roman"/>
-        </w:rPr>
-        <w:tab/>
-      </w:r>
-    </w:p>
-    <w:p>
-      <w:pPr>
-        <w:pStyle w:val="NoSpacing"/>
-      </w:pPr>
     </w:p>
     <w:sectPr>
       <w:footerReference w:type="default" r:id="rId9"/>
@@ -3241,6 +3174,119 @@
     </w:lvl>
   </w:abstractNum>
   <w:abstractNum w:abstractNumId="7" w15:restartNumberingAfterBreak="0">
+    <w:nsid w:val="72AC7038"/>
+    <w:multiLevelType w:val="hybridMultilevel"/>
+    <w:tmpl w:val="CB8EAD6E"/>
+    <w:lvl w:ilvl="0" w:tplc="04090001">
+      <w:start w:val="1"/>
+      <w:numFmt w:val="bullet"/>
+      <w:lvlText w:val=""/>
+      <w:lvlJc w:val="left"/>
+      <w:pPr>
+        <w:ind w:left="1440" w:hanging="360"/>
+      </w:pPr>
+      <w:rPr>
+        <w:rFonts w:ascii="Symbol" w:hAnsi="Symbol" w:hint="default"/>
+      </w:rPr>
+    </w:lvl>
+    <w:lvl w:ilvl="1" w:tplc="04090003" w:tentative="1">
+      <w:start w:val="1"/>
+      <w:numFmt w:val="bullet"/>
+      <w:lvlText w:val="o"/>
+      <w:lvlJc w:val="left"/>
+      <w:pPr>
+        <w:ind w:left="2160" w:hanging="360"/>
+      </w:pPr>
+      <w:rPr>
+        <w:rFonts w:ascii="Courier New" w:hAnsi="Courier New" w:cs="Courier New" w:hint="default"/>
+      </w:rPr>
+    </w:lvl>
+    <w:lvl w:ilvl="2" w:tplc="04090005" w:tentative="1">
+      <w:start w:val="1"/>
+      <w:numFmt w:val="bullet"/>
+      <w:lvlText w:val=""/>
+      <w:lvlJc w:val="left"/>
+      <w:pPr>
+        <w:ind w:left="2880" w:hanging="360"/>
+      </w:pPr>
+      <w:rPr>
+        <w:rFonts w:ascii="Wingdings" w:hAnsi="Wingdings" w:hint="default"/>
+      </w:rPr>
+    </w:lvl>
+    <w:lvl w:ilvl="3" w:tplc="04090001" w:tentative="1">
+      <w:start w:val="1"/>
+      <w:numFmt w:val="bullet"/>
+      <w:lvlText w:val=""/>
+      <w:lvlJc w:val="left"/>
+      <w:pPr>
+        <w:ind w:left="3600" w:hanging="360"/>
+      </w:pPr>
+      <w:rPr>
+        <w:rFonts w:ascii="Symbol" w:hAnsi="Symbol" w:hint="default"/>
+      </w:rPr>
+    </w:lvl>
+    <w:lvl w:ilvl="4" w:tplc="04090003" w:tentative="1">
+      <w:start w:val="1"/>
+      <w:numFmt w:val="bullet"/>
+      <w:lvlText w:val="o"/>
+      <w:lvlJc w:val="left"/>
+      <w:pPr>
+        <w:ind w:left="4320" w:hanging="360"/>
+      </w:pPr>
+      <w:rPr>
+        <w:rFonts w:ascii="Courier New" w:hAnsi="Courier New" w:cs="Courier New" w:hint="default"/>
+      </w:rPr>
+    </w:lvl>
+    <w:lvl w:ilvl="5" w:tplc="04090005" w:tentative="1">
+      <w:start w:val="1"/>
+      <w:numFmt w:val="bullet"/>
+      <w:lvlText w:val=""/>
+      <w:lvlJc w:val="left"/>
+      <w:pPr>
+        <w:ind w:left="5040" w:hanging="360"/>
+      </w:pPr>
+      <w:rPr>
+        <w:rFonts w:ascii="Wingdings" w:hAnsi="Wingdings" w:hint="default"/>
+      </w:rPr>
+    </w:lvl>
+    <w:lvl w:ilvl="6" w:tplc="04090001" w:tentative="1">
+      <w:start w:val="1"/>
+      <w:numFmt w:val="bullet"/>
+      <w:lvlText w:val=""/>
+      <w:lvlJc w:val="left"/>
+      <w:pPr>
+        <w:ind w:left="5760" w:hanging="360"/>
+      </w:pPr>
+      <w:rPr>
+        <w:rFonts w:ascii="Symbol" w:hAnsi="Symbol" w:hint="default"/>
+      </w:rPr>
+    </w:lvl>
+    <w:lvl w:ilvl="7" w:tplc="04090003" w:tentative="1">
+      <w:start w:val="1"/>
+      <w:numFmt w:val="bullet"/>
+      <w:lvlText w:val="o"/>
+      <w:lvlJc w:val="left"/>
+      <w:pPr>
+        <w:ind w:left="6480" w:hanging="360"/>
+      </w:pPr>
+      <w:rPr>
+        <w:rFonts w:ascii="Courier New" w:hAnsi="Courier New" w:cs="Courier New" w:hint="default"/>
+      </w:rPr>
+    </w:lvl>
+    <w:lvl w:ilvl="8" w:tplc="04090005" w:tentative="1">
+      <w:start w:val="1"/>
+      <w:numFmt w:val="bullet"/>
+      <w:lvlText w:val=""/>
+      <w:lvlJc w:val="left"/>
+      <w:pPr>
+        <w:ind w:left="7200" w:hanging="360"/>
+      </w:pPr>
+      <w:rPr>
+        <w:rFonts w:ascii="Wingdings" w:hAnsi="Wingdings" w:hint="default"/>
+      </w:rPr>
+    </w:lvl>
+  </w:abstractNum>
+  <w:abstractNum w:abstractNumId="8" w15:restartNumberingAfterBreak="0">
     <w:nsid w:val="72D811E0"/>
     <w:multiLevelType w:val="hybridMultilevel"/>
     <w:tmpl w:val="00F05AF6"/>
@@ -3360,7 +3406,7 @@
     <w:abstractNumId w:val="1"/>
   </w:num>
   <w:num w:numId="3">
-    <w:abstractNumId w:val="7"/>
+    <w:abstractNumId w:val="8"/>
   </w:num>
   <w:num w:numId="4">
     <w:abstractNumId w:val="6"/>
@@ -3376,6 +3422,9 @@
   </w:num>
   <w:num w:numId="8">
     <w:abstractNumId w:val="0"/>
+  </w:num>
+  <w:num w:numId="9">
+    <w:abstractNumId w:val="7"/>
   </w:num>
 </w:numbering>
 </file>
@@ -4376,7 +4425,7 @@
 </file>
 
 <file path=customXml/itemProps1.xml><?xml version="1.0" encoding="utf-8"?>
-<ds:datastoreItem xmlns:ds="http://schemas.openxmlformats.org/officeDocument/2006/customXml" ds:itemID="{581CDC85-19D7-4E4D-AAD9-6DCC65025FF9}">
+<ds:datastoreItem xmlns:ds="http://schemas.openxmlformats.org/officeDocument/2006/customXml" ds:itemID="{5E3CCF01-9D7E-419D-8E73-445A7AAC235F}">
   <ds:schemaRefs>
     <ds:schemaRef ds:uri="http://schemas.openxmlformats.org/officeDocument/2006/bibliography"/>
   </ds:schemaRefs>

</xml_diff>